<commit_message>
anotehr update, has pictures
</commit_message>
<xml_diff>
--- a/SoftwareQADeliverable4.docx
+++ b/SoftwareQADeliverable4.docx
@@ -327,27 +327,32 @@
     <w:p/>
     <w:p>
       <w:r>
-        <w:t xml:space="preserve">To start off the program, we used Visual VM 1.3.9 to sample the cpu usage of the JBefunge program when taking in the input specified in the deliverable requirements. </w:t>
-      </w:r>
-      <w:r>
-        <w:rPr>
-          <w:b/>
-        </w:rPr>
-        <w:t>TODO, should we state our input?</w:t>
-      </w:r>
-      <w:r>
-        <w:t xml:space="preserve"> Upon looking at the cpu usage, we saw three methods that took up a large amount of cpu time in comparison to every other method. They were ProgramArea.getOpCode , ProgramStack.toString and ProgramExecutor.modulo.</w:t>
-      </w:r>
-    </w:p>
-    <w:p/>
-    <w:p>
-      <w:pPr>
-        <w:rPr>
-          <w:b/>
-        </w:rPr>
-      </w:pPr>
-      <w:r>
-        <w:t xml:space="preserve">The first that we decided to perform pinning tests on and refactor was ProgramStack.toString. In this method, there is a string called throwaway that has a new string created and then that new string is added to it a thousand times. This is a very expensive set of actions to be making, and it also it has no relevance in turning another data type into a string. For refactoring, we took out this functionality and thus, the speed of toString increased. For testing, </w:t>
+        <w:t>To start off the program, we used Visual VM 1.3.9 to sample the cpu usage of the JBefunge program when taking in the input specified in the deliverable requirements. Upon looking at the cpu usage, we saw three methods that took up a large amount of cpu time in comparison to every other method. They were ProgramArea.getOpCode , ProgramStack.toString and ProgramExecutor.modulo.</w:t>
+      </w:r>
+    </w:p>
+    <w:p/>
+    <w:p>
+      <w:pPr>
+        <w:rPr>
+          <w:b/>
+        </w:rPr>
+      </w:pPr>
+      <w:r>
+        <w:t>The first</w:t>
+      </w:r>
+      <w:r>
+        <w:t xml:space="preserve"> method</w:t>
+      </w:r>
+      <w:r>
+        <w:t xml:space="preserve"> that we decided to perform pinning tests on and refactor was ProgramStack.toString. In this method, there is a string called throwaway that has a new string created and then that new string is added to it</w:t>
+      </w:r>
+      <w:r>
+        <w:t>self</w:t>
+      </w:r>
+      <w:bookmarkStart w:id="0" w:name="_GoBack"/>
+      <w:bookmarkEnd w:id="0"/>
+      <w:r>
+        <w:t xml:space="preserve"> a thousand times. This is a very expensive set of actions to be making, and it also it has no relevance in turning another data type into a string. For refactoring, we took out this functionality and thus, the speed of toString increased. For testing, </w:t>
       </w:r>
       <w:r>
         <w:rPr>
@@ -564,50 +569,726 @@
     <w:p/>
     <w:p/>
     <w:p/>
-    <w:p>
-      <w:pPr>
-        <w:rPr>
-          <w:b/>
-        </w:rPr>
-      </w:pPr>
-      <w:r>
-        <w:rPr>
-          <w:b/>
-        </w:rPr>
-        <w:t>TODO</w:t>
-      </w:r>
-    </w:p>
-    <w:p>
-      <w:pPr>
-        <w:pStyle w:val="NormalWeb"/>
-      </w:pPr>
-      <w:r>
-        <w:t>After this, include screenshots of VisualVM (or another profiler, if you use that) both before and after the refactor. These screenshots should include the relevant sections that let you see what method to refactor.</w:t>
-      </w:r>
-    </w:p>
-    <w:p/>
-    <w:p>
-      <w:pPr>
-        <w:rPr>
-          <w:b/>
-          <w:sz w:val="36"/>
-          <w:szCs w:val="36"/>
-        </w:rPr>
-      </w:pPr>
-    </w:p>
-    <w:p>
-      <w:pPr>
-        <w:rPr>
-          <w:b/>
-          <w:sz w:val="36"/>
-          <w:szCs w:val="36"/>
-        </w:rPr>
-      </w:pPr>
-    </w:p>
-    <w:p>
-      <w:bookmarkStart w:id="0" w:name="_GoBack"/>
-      <w:bookmarkEnd w:id="0"/>
-    </w:p>
+    <w:p/>
+    <w:p/>
+    <w:p/>
+    <w:p/>
+    <w:p/>
+    <w:p/>
+    <w:p/>
+    <w:p/>
+    <w:p/>
+    <w:p/>
+    <w:p/>
+    <w:p/>
+    <w:p/>
+    <w:p/>
+    <w:p>
+      <w:pPr>
+        <w:rPr>
+          <w:b/>
+        </w:rPr>
+      </w:pPr>
+      <w:r>
+        <w:rPr>
+          <w:b/>
+        </w:rPr>
+        <w:t>After Get Op Refactor</w:t>
+      </w:r>
+    </w:p>
+    <w:p>
+      <w:pPr>
+        <w:rPr>
+          <w:b/>
+        </w:rPr>
+      </w:pPr>
+    </w:p>
+    <w:p>
+      <w:pPr>
+        <w:rPr>
+          <w:b/>
+        </w:rPr>
+      </w:pPr>
+      <w:r>
+        <w:rPr>
+          <w:noProof/>
+        </w:rPr>
+        <w:drawing>
+          <wp:inline distT="0" distB="0" distL="0" distR="0">
+            <wp:extent cx="8686800" cy="4886325"/>
+            <wp:effectExtent l="0" t="0" r="0" b="9525"/>
+            <wp:docPr id="3" name="Picture 3" descr="C:\Users\DJA45\AppData\Local\Microsoft\Windows\INetCache\Content.Word\AfterGetOpCodeRefactor.png"/>
+            <wp:cNvGraphicFramePr>
+              <a:graphicFrameLocks xmlns:a="http://schemas.openxmlformats.org/drawingml/2006/main" noChangeAspect="1"/>
+            </wp:cNvGraphicFramePr>
+            <a:graphic xmlns:a="http://schemas.openxmlformats.org/drawingml/2006/main">
+              <a:graphicData uri="http://schemas.openxmlformats.org/drawingml/2006/picture">
+                <pic:pic xmlns:pic="http://schemas.openxmlformats.org/drawingml/2006/picture">
+                  <pic:nvPicPr>
+                    <pic:cNvPr id="0" name="Picture 3" descr="C:\Users\DJA45\AppData\Local\Microsoft\Windows\INetCache\Content.Word\AfterGetOpCodeRefactor.png"/>
+                    <pic:cNvPicPr>
+                      <a:picLocks noChangeAspect="1" noChangeArrowheads="1"/>
+                    </pic:cNvPicPr>
+                  </pic:nvPicPr>
+                  <pic:blipFill>
+                    <a:blip r:embed="rId6">
+                      <a:extLst>
+                        <a:ext uri="{28A0092B-C50C-407E-A947-70E740481C1C}">
+                          <a14:useLocalDpi xmlns:a14="http://schemas.microsoft.com/office/drawing/2010/main" val="0"/>
+                        </a:ext>
+                      </a:extLst>
+                    </a:blip>
+                    <a:srcRect/>
+                    <a:stretch>
+                      <a:fillRect/>
+                    </a:stretch>
+                  </pic:blipFill>
+                  <pic:spPr bwMode="auto">
+                    <a:xfrm>
+                      <a:off x="0" y="0"/>
+                      <a:ext cx="8694941" cy="4890904"/>
+                    </a:xfrm>
+                    <a:prstGeom prst="rect">
+                      <a:avLst/>
+                    </a:prstGeom>
+                    <a:noFill/>
+                    <a:ln>
+                      <a:noFill/>
+                    </a:ln>
+                  </pic:spPr>
+                </pic:pic>
+              </a:graphicData>
+            </a:graphic>
+          </wp:inline>
+        </w:drawing>
+      </w:r>
+    </w:p>
+    <w:p>
+      <w:pPr>
+        <w:rPr>
+          <w:b/>
+        </w:rPr>
+      </w:pPr>
+    </w:p>
+    <w:p>
+      <w:pPr>
+        <w:rPr>
+          <w:b/>
+        </w:rPr>
+      </w:pPr>
+    </w:p>
+    <w:p>
+      <w:pPr>
+        <w:rPr>
+          <w:b/>
+        </w:rPr>
+      </w:pPr>
+    </w:p>
+    <w:p>
+      <w:pPr>
+        <w:rPr>
+          <w:b/>
+        </w:rPr>
+      </w:pPr>
+    </w:p>
+    <w:p>
+      <w:pPr>
+        <w:rPr>
+          <w:b/>
+        </w:rPr>
+      </w:pPr>
+    </w:p>
+    <w:p>
+      <w:pPr>
+        <w:rPr>
+          <w:b/>
+        </w:rPr>
+      </w:pPr>
+    </w:p>
+    <w:p>
+      <w:pPr>
+        <w:rPr>
+          <w:b/>
+        </w:rPr>
+      </w:pPr>
+    </w:p>
+    <w:p>
+      <w:pPr>
+        <w:rPr>
+          <w:b/>
+        </w:rPr>
+      </w:pPr>
+    </w:p>
+    <w:p>
+      <w:pPr>
+        <w:rPr>
+          <w:b/>
+        </w:rPr>
+      </w:pPr>
+    </w:p>
+    <w:p>
+      <w:pPr>
+        <w:rPr>
+          <w:b/>
+        </w:rPr>
+      </w:pPr>
+    </w:p>
+    <w:p>
+      <w:pPr>
+        <w:rPr>
+          <w:b/>
+        </w:rPr>
+      </w:pPr>
+    </w:p>
+    <w:p>
+      <w:pPr>
+        <w:rPr>
+          <w:b/>
+        </w:rPr>
+      </w:pPr>
+    </w:p>
+    <w:p>
+      <w:pPr>
+        <w:rPr>
+          <w:b/>
+        </w:rPr>
+      </w:pPr>
+    </w:p>
+    <w:p>
+      <w:pPr>
+        <w:rPr>
+          <w:b/>
+        </w:rPr>
+      </w:pPr>
+    </w:p>
+    <w:p>
+      <w:pPr>
+        <w:rPr>
+          <w:b/>
+        </w:rPr>
+      </w:pPr>
+    </w:p>
+    <w:p>
+      <w:pPr>
+        <w:rPr>
+          <w:b/>
+        </w:rPr>
+      </w:pPr>
+    </w:p>
+    <w:p>
+      <w:pPr>
+        <w:rPr>
+          <w:b/>
+        </w:rPr>
+      </w:pPr>
+      <w:r>
+        <w:rPr>
+          <w:b/>
+        </w:rPr>
+        <w:t>After ToString Refactor</w:t>
+      </w:r>
+    </w:p>
+    <w:p>
+      <w:pPr>
+        <w:rPr>
+          <w:b/>
+        </w:rPr>
+      </w:pPr>
+    </w:p>
+    <w:p>
+      <w:pPr>
+        <w:rPr>
+          <w:b/>
+        </w:rPr>
+      </w:pPr>
+      <w:r>
+        <w:rPr>
+          <w:noProof/>
+        </w:rPr>
+        <w:drawing>
+          <wp:inline distT="0" distB="0" distL="0" distR="0">
+            <wp:extent cx="8517467" cy="4791075"/>
+            <wp:effectExtent l="0" t="0" r="0" b="0"/>
+            <wp:docPr id="2" name="Picture 2" descr="C:\Users\DJA45\AppData\Local\Microsoft\Windows\INetCache\Content.Word\AfterToStringRefactor.png"/>
+            <wp:cNvGraphicFramePr>
+              <a:graphicFrameLocks xmlns:a="http://schemas.openxmlformats.org/drawingml/2006/main" noChangeAspect="1"/>
+            </wp:cNvGraphicFramePr>
+            <a:graphic xmlns:a="http://schemas.openxmlformats.org/drawingml/2006/main">
+              <a:graphicData uri="http://schemas.openxmlformats.org/drawingml/2006/picture">
+                <pic:pic xmlns:pic="http://schemas.openxmlformats.org/drawingml/2006/picture">
+                  <pic:nvPicPr>
+                    <pic:cNvPr id="0" name="Picture 1" descr="C:\Users\DJA45\AppData\Local\Microsoft\Windows\INetCache\Content.Word\AfterToStringRefactor.png"/>
+                    <pic:cNvPicPr>
+                      <a:picLocks noChangeAspect="1" noChangeArrowheads="1"/>
+                    </pic:cNvPicPr>
+                  </pic:nvPicPr>
+                  <pic:blipFill>
+                    <a:blip r:embed="rId7">
+                      <a:extLst>
+                        <a:ext uri="{28A0092B-C50C-407E-A947-70E740481C1C}">
+                          <a14:useLocalDpi xmlns:a14="http://schemas.microsoft.com/office/drawing/2010/main" val="0"/>
+                        </a:ext>
+                      </a:extLst>
+                    </a:blip>
+                    <a:srcRect/>
+                    <a:stretch>
+                      <a:fillRect/>
+                    </a:stretch>
+                  </pic:blipFill>
+                  <pic:spPr bwMode="auto">
+                    <a:xfrm>
+                      <a:off x="0" y="0"/>
+                      <a:ext cx="8529427" cy="4797803"/>
+                    </a:xfrm>
+                    <a:prstGeom prst="rect">
+                      <a:avLst/>
+                    </a:prstGeom>
+                    <a:noFill/>
+                    <a:ln>
+                      <a:noFill/>
+                    </a:ln>
+                  </pic:spPr>
+                </pic:pic>
+              </a:graphicData>
+            </a:graphic>
+          </wp:inline>
+        </w:drawing>
+      </w:r>
+    </w:p>
+    <w:p>
+      <w:pPr>
+        <w:rPr>
+          <w:b/>
+        </w:rPr>
+      </w:pPr>
+    </w:p>
+    <w:p>
+      <w:pPr>
+        <w:rPr>
+          <w:b/>
+        </w:rPr>
+      </w:pPr>
+    </w:p>
+    <w:p>
+      <w:pPr>
+        <w:rPr>
+          <w:b/>
+        </w:rPr>
+      </w:pPr>
+    </w:p>
+    <w:p>
+      <w:pPr>
+        <w:rPr>
+          <w:b/>
+        </w:rPr>
+      </w:pPr>
+    </w:p>
+    <w:p>
+      <w:pPr>
+        <w:rPr>
+          <w:b/>
+        </w:rPr>
+      </w:pPr>
+    </w:p>
+    <w:p>
+      <w:pPr>
+        <w:rPr>
+          <w:b/>
+        </w:rPr>
+      </w:pPr>
+    </w:p>
+    <w:p>
+      <w:pPr>
+        <w:rPr>
+          <w:b/>
+        </w:rPr>
+      </w:pPr>
+    </w:p>
+    <w:p>
+      <w:pPr>
+        <w:rPr>
+          <w:b/>
+        </w:rPr>
+      </w:pPr>
+    </w:p>
+    <w:p>
+      <w:pPr>
+        <w:rPr>
+          <w:b/>
+        </w:rPr>
+      </w:pPr>
+    </w:p>
+    <w:p>
+      <w:pPr>
+        <w:rPr>
+          <w:b/>
+        </w:rPr>
+      </w:pPr>
+    </w:p>
+    <w:p>
+      <w:pPr>
+        <w:rPr>
+          <w:b/>
+        </w:rPr>
+      </w:pPr>
+    </w:p>
+    <w:p>
+      <w:pPr>
+        <w:rPr>
+          <w:b/>
+        </w:rPr>
+      </w:pPr>
+    </w:p>
+    <w:p>
+      <w:pPr>
+        <w:rPr>
+          <w:b/>
+        </w:rPr>
+      </w:pPr>
+    </w:p>
+    <w:p>
+      <w:pPr>
+        <w:rPr>
+          <w:b/>
+        </w:rPr>
+      </w:pPr>
+    </w:p>
+    <w:p>
+      <w:pPr>
+        <w:rPr>
+          <w:b/>
+        </w:rPr>
+      </w:pPr>
+    </w:p>
+    <w:p>
+      <w:pPr>
+        <w:rPr>
+          <w:b/>
+        </w:rPr>
+      </w:pPr>
+    </w:p>
+    <w:p>
+      <w:pPr>
+        <w:rPr>
+          <w:b/>
+        </w:rPr>
+      </w:pPr>
+      <w:r>
+        <w:rPr>
+          <w:b/>
+        </w:rPr>
+        <w:t>After Modulus Refactor</w:t>
+      </w:r>
+    </w:p>
+    <w:p>
+      <w:r>
+        <w:rPr>
+          <w:noProof/>
+        </w:rPr>
+        <w:drawing>
+          <wp:inline distT="0" distB="0" distL="0" distR="0">
+            <wp:extent cx="7557297" cy="4057015"/>
+            <wp:effectExtent l="0" t="0" r="5715" b="635"/>
+            <wp:docPr id="4" name="Picture 4" descr="C:\Users\DJA45\AppData\Local\Microsoft\Windows\INetCache\Content.Word\modTestOutputImage.png"/>
+            <wp:cNvGraphicFramePr>
+              <a:graphicFrameLocks xmlns:a="http://schemas.openxmlformats.org/drawingml/2006/main" noChangeAspect="1"/>
+            </wp:cNvGraphicFramePr>
+            <a:graphic xmlns:a="http://schemas.openxmlformats.org/drawingml/2006/main">
+              <a:graphicData uri="http://schemas.openxmlformats.org/drawingml/2006/picture">
+                <pic:pic xmlns:pic="http://schemas.openxmlformats.org/drawingml/2006/picture">
+                  <pic:nvPicPr>
+                    <pic:cNvPr id="0" name="Picture 5" descr="C:\Users\DJA45\AppData\Local\Microsoft\Windows\INetCache\Content.Word\modTestOutputImage.png"/>
+                    <pic:cNvPicPr>
+                      <a:picLocks noChangeAspect="1" noChangeArrowheads="1"/>
+                    </pic:cNvPicPr>
+                  </pic:nvPicPr>
+                  <pic:blipFill>
+                    <a:blip r:embed="rId8">
+                      <a:extLst>
+                        <a:ext uri="{28A0092B-C50C-407E-A947-70E740481C1C}">
+                          <a14:useLocalDpi xmlns:a14="http://schemas.microsoft.com/office/drawing/2010/main" val="0"/>
+                        </a:ext>
+                      </a:extLst>
+                    </a:blip>
+                    <a:srcRect/>
+                    <a:stretch>
+                      <a:fillRect/>
+                    </a:stretch>
+                  </pic:blipFill>
+                  <pic:spPr bwMode="auto">
+                    <a:xfrm>
+                      <a:off x="0" y="0"/>
+                      <a:ext cx="7569521" cy="4063577"/>
+                    </a:xfrm>
+                    <a:prstGeom prst="rect">
+                      <a:avLst/>
+                    </a:prstGeom>
+                    <a:noFill/>
+                    <a:ln>
+                      <a:noFill/>
+                    </a:ln>
+                  </pic:spPr>
+                </pic:pic>
+              </a:graphicData>
+            </a:graphic>
+          </wp:inline>
+        </w:drawing>
+      </w:r>
+    </w:p>
+    <w:p/>
+    <w:p>
+      <w:pPr>
+        <w:rPr>
+          <w:b/>
+        </w:rPr>
+      </w:pPr>
+    </w:p>
+    <w:p>
+      <w:pPr>
+        <w:rPr>
+          <w:b/>
+        </w:rPr>
+      </w:pPr>
+    </w:p>
+    <w:p>
+      <w:pPr>
+        <w:rPr>
+          <w:b/>
+        </w:rPr>
+      </w:pPr>
+    </w:p>
+    <w:p>
+      <w:pPr>
+        <w:rPr>
+          <w:b/>
+        </w:rPr>
+      </w:pPr>
+    </w:p>
+    <w:p>
+      <w:pPr>
+        <w:rPr>
+          <w:b/>
+        </w:rPr>
+      </w:pPr>
+    </w:p>
+    <w:p>
+      <w:pPr>
+        <w:rPr>
+          <w:b/>
+        </w:rPr>
+      </w:pPr>
+    </w:p>
+    <w:p>
+      <w:pPr>
+        <w:rPr>
+          <w:b/>
+        </w:rPr>
+      </w:pPr>
+    </w:p>
+    <w:p>
+      <w:pPr>
+        <w:rPr>
+          <w:b/>
+        </w:rPr>
+      </w:pPr>
+    </w:p>
+    <w:p>
+      <w:pPr>
+        <w:rPr>
+          <w:b/>
+        </w:rPr>
+      </w:pPr>
+    </w:p>
+    <w:p>
+      <w:pPr>
+        <w:rPr>
+          <w:b/>
+        </w:rPr>
+      </w:pPr>
+    </w:p>
+    <w:p>
+      <w:pPr>
+        <w:rPr>
+          <w:b/>
+        </w:rPr>
+      </w:pPr>
+    </w:p>
+    <w:p>
+      <w:pPr>
+        <w:rPr>
+          <w:b/>
+        </w:rPr>
+      </w:pPr>
+    </w:p>
+    <w:p>
+      <w:pPr>
+        <w:rPr>
+          <w:b/>
+        </w:rPr>
+      </w:pPr>
+    </w:p>
+    <w:p>
+      <w:pPr>
+        <w:rPr>
+          <w:b/>
+        </w:rPr>
+      </w:pPr>
+    </w:p>
+    <w:p>
+      <w:pPr>
+        <w:rPr>
+          <w:b/>
+        </w:rPr>
+      </w:pPr>
+    </w:p>
+    <w:p>
+      <w:pPr>
+        <w:rPr>
+          <w:b/>
+        </w:rPr>
+      </w:pPr>
+    </w:p>
+    <w:p>
+      <w:pPr>
+        <w:rPr>
+          <w:b/>
+        </w:rPr>
+      </w:pPr>
+    </w:p>
+    <w:p>
+      <w:pPr>
+        <w:rPr>
+          <w:b/>
+        </w:rPr>
+      </w:pPr>
+    </w:p>
+    <w:p>
+      <w:pPr>
+        <w:rPr>
+          <w:b/>
+        </w:rPr>
+      </w:pPr>
+    </w:p>
+    <w:p>
+      <w:pPr>
+        <w:rPr>
+          <w:b/>
+        </w:rPr>
+      </w:pPr>
+    </w:p>
+    <w:p>
+      <w:pPr>
+        <w:rPr>
+          <w:b/>
+        </w:rPr>
+      </w:pPr>
+    </w:p>
+    <w:p>
+      <w:pPr>
+        <w:rPr>
+          <w:b/>
+        </w:rPr>
+      </w:pPr>
+    </w:p>
+    <w:p>
+      <w:pPr>
+        <w:rPr>
+          <w:b/>
+        </w:rPr>
+      </w:pPr>
+      <w:r>
+        <w:rPr>
+          <w:b/>
+        </w:rPr>
+        <w:t>After All Refactors</w:t>
+      </w:r>
+    </w:p>
+    <w:p>
+      <w:pPr>
+        <w:rPr>
+          <w:b/>
+        </w:rPr>
+      </w:pPr>
+    </w:p>
+    <w:p>
+      <w:pPr>
+        <w:rPr>
+          <w:b/>
+        </w:rPr>
+      </w:pPr>
+    </w:p>
+    <w:p>
+      <w:pPr>
+        <w:rPr>
+          <w:b/>
+          <w:sz w:val="36"/>
+          <w:szCs w:val="36"/>
+        </w:rPr>
+      </w:pPr>
+      <w:r>
+        <w:rPr>
+          <w:noProof/>
+        </w:rPr>
+        <w:drawing>
+          <wp:inline distT="0" distB="0" distL="0" distR="0">
+            <wp:extent cx="8781627" cy="4939665"/>
+            <wp:effectExtent l="0" t="0" r="635" b="0"/>
+            <wp:docPr id="5" name="Picture 5" descr="C:\Users\DJA45\AppData\Local\Microsoft\Windows\INetCache\Content.Word\AfterAllRefactors.png"/>
+            <wp:cNvGraphicFramePr>
+              <a:graphicFrameLocks xmlns:a="http://schemas.openxmlformats.org/drawingml/2006/main" noChangeAspect="1"/>
+            </wp:cNvGraphicFramePr>
+            <a:graphic xmlns:a="http://schemas.openxmlformats.org/drawingml/2006/main">
+              <a:graphicData uri="http://schemas.openxmlformats.org/drawingml/2006/picture">
+                <pic:pic xmlns:pic="http://schemas.openxmlformats.org/drawingml/2006/picture">
+                  <pic:nvPicPr>
+                    <pic:cNvPr id="0" name="Picture 7" descr="C:\Users\DJA45\AppData\Local\Microsoft\Windows\INetCache\Content.Word\AfterAllRefactors.png"/>
+                    <pic:cNvPicPr>
+                      <a:picLocks noChangeAspect="1" noChangeArrowheads="1"/>
+                    </pic:cNvPicPr>
+                  </pic:nvPicPr>
+                  <pic:blipFill>
+                    <a:blip r:embed="rId9">
+                      <a:extLst>
+                        <a:ext uri="{28A0092B-C50C-407E-A947-70E740481C1C}">
+                          <a14:useLocalDpi xmlns:a14="http://schemas.microsoft.com/office/drawing/2010/main" val="0"/>
+                        </a:ext>
+                      </a:extLst>
+                    </a:blip>
+                    <a:srcRect/>
+                    <a:stretch>
+                      <a:fillRect/>
+                    </a:stretch>
+                  </pic:blipFill>
+                  <pic:spPr bwMode="auto">
+                    <a:xfrm>
+                      <a:off x="0" y="0"/>
+                      <a:ext cx="8787062" cy="4942722"/>
+                    </a:xfrm>
+                    <a:prstGeom prst="rect">
+                      <a:avLst/>
+                    </a:prstGeom>
+                    <a:noFill/>
+                    <a:ln>
+                      <a:noFill/>
+                    </a:ln>
+                  </pic:spPr>
+                </pic:pic>
+              </a:graphicData>
+            </a:graphic>
+          </wp:inline>
+        </w:drawing>
+      </w:r>
+    </w:p>
+    <w:p>
+      <w:pPr>
+        <w:rPr>
+          <w:b/>
+          <w:sz w:val="36"/>
+          <w:szCs w:val="36"/>
+        </w:rPr>
+      </w:pPr>
+    </w:p>
+    <w:p/>
     <w:sectPr>
       <w:pgSz w:w="12240" w:h="15840"/>
       <w:pgMar w:top="1440" w:right="1440" w:bottom="1440" w:left="1440" w:header="720" w:footer="720" w:gutter="0"/>

</xml_diff>